<commit_message>
Control from main plus functions
</commit_message>
<xml_diff>
--- a/report/MA_Rationalization_Model_Results.docx
+++ b/report/MA_Rationalization_Model_Results.docx
@@ -71,7 +71,7 @@
         <w:jc w:val="right"/>
       </w:pPr>
       <w:r>
-        <w:t>Date: 2024-09-05</w:t>
+        <w:t>Date: 2024-09-09</w:t>
       </w:r>
     </w:p>
     <w:p>
@@ -263,6 +263,158 @@
       </w:r>
     </w:p>
     <w:p/>
+    <w:p>
+      <w:pPr>
+        <w:pStyle w:val="Heading2"/>
+        <w:jc w:val="center"/>
+      </w:pPr>
+      <w:r>
+        <w:t>External table connection to the control nodes</w:t>
+      </w:r>
+    </w:p>
+    <w:p/>
+    <w:p>
+      <w:pPr>
+        <w:jc w:val="center"/>
+      </w:pPr>
+      <w:r>
+        <w:drawing>
+          <wp:inline xmlns:a="http://schemas.openxmlformats.org/drawingml/2006/main" xmlns:pic="http://schemas.openxmlformats.org/drawingml/2006/picture">
+            <wp:extent cx="6400800" cy="3602003"/>
+            <wp:docPr id="2" name="Picture 2"/>
+            <wp:cNvGraphicFramePr>
+              <a:graphicFrameLocks noChangeAspect="1"/>
+            </wp:cNvGraphicFramePr>
+            <a:graphic>
+              <a:graphicData uri="http://schemas.openxmlformats.org/drawingml/2006/picture">
+                <pic:pic>
+                  <pic:nvPicPr>
+                    <pic:cNvPr id="0" name="external_control.jpg"/>
+                    <pic:cNvPicPr/>
+                  </pic:nvPicPr>
+                  <pic:blipFill>
+                    <a:blip r:embed="rId10"/>
+                    <a:stretch>
+                      <a:fillRect/>
+                    </a:stretch>
+                  </pic:blipFill>
+                  <pic:spPr>
+                    <a:xfrm>
+                      <a:off x="0" y="0"/>
+                      <a:ext cx="6400800" cy="3602003"/>
+                    </a:xfrm>
+                    <a:prstGeom prst="rect"/>
+                  </pic:spPr>
+                </pic:pic>
+              </a:graphicData>
+            </a:graphic>
+          </wp:inline>
+        </w:drawing>
+      </w:r>
+    </w:p>
+    <w:p>
+      <w:pPr>
+        <w:pStyle w:val="Heading3"/>
+      </w:pPr>
+      <w:r>
+        <w:t>Legend:</w:t>
+      </w:r>
+    </w:p>
+    <w:tbl>
+      <w:tblPr>
+        <w:tblW w:type="auto" w:w="0"/>
+        <w:tblLayout w:type="fixed"/>
+        <w:tblLook w:firstColumn="1" w:firstRow="1" w:lastColumn="0" w:lastRow="0" w:noHBand="0" w:noVBand="1" w:val="04A0"/>
+      </w:tblPr>
+      <w:tblGrid>
+        <w:gridCol w:w="4320"/>
+        <w:gridCol w:w="4320"/>
+      </w:tblGrid>
+      <w:tr>
+        <w:trPr>
+          <w:trHeight w:val="259" w:hRule="exact"/>
+        </w:trPr>
+        <w:tc>
+          <w:tcPr>
+            <w:tcW w:type="dxa" w:w="1440"/>
+            <w:shd w:fill="black"/>
+          </w:tcPr>
+          <w:p/>
+        </w:tc>
+        <w:tc>
+          <w:tcPr>
+            <w:tcW w:type="dxa" w:w="5760"/>
+          </w:tcPr>
+          <w:p>
+            <w:r>
+              <w:rPr>
+                <w:sz w:val="20"/>
+              </w:rPr>
+              <w:t>- External table</w:t>
+            </w:r>
+          </w:p>
+        </w:tc>
+      </w:tr>
+      <w:tr>
+        <w:trPr>
+          <w:trHeight w:val="259" w:hRule="exact"/>
+        </w:trPr>
+        <w:tc>
+          <w:tcPr>
+            <w:tcW w:type="dxa" w:w="1440"/>
+          </w:tcPr>
+          <w:p/>
+        </w:tc>
+        <w:tc>
+          <w:tcPr>
+            <w:tcW w:type="dxa" w:w="5760"/>
+          </w:tcPr>
+          <w:p/>
+        </w:tc>
+      </w:tr>
+      <w:tr>
+        <w:trPr>
+          <w:trHeight w:val="259" w:hRule="exact"/>
+        </w:trPr>
+        <w:tc>
+          <w:tcPr>
+            <w:tcW w:type="dxa" w:w="1440"/>
+            <w:shd w:fill="aliceblue"/>
+          </w:tcPr>
+          <w:p/>
+        </w:tc>
+        <w:tc>
+          <w:tcPr>
+            <w:tcW w:type="dxa" w:w="5760"/>
+          </w:tcPr>
+          <w:p>
+            <w:r>
+              <w:rPr>
+                <w:sz w:val="20"/>
+              </w:rPr>
+              <w:t>- Control flow node</w:t>
+            </w:r>
+          </w:p>
+        </w:tc>
+      </w:tr>
+      <w:tr>
+        <w:trPr>
+          <w:trHeight w:val="259" w:hRule="exact"/>
+        </w:trPr>
+        <w:tc>
+          <w:tcPr>
+            <w:tcW w:type="dxa" w:w="1440"/>
+          </w:tcPr>
+          <w:p/>
+        </w:tc>
+        <w:tc>
+          <w:tcPr>
+            <w:tcW w:type="dxa" w:w="5760"/>
+          </w:tcPr>
+          <w:p/>
+        </w:tc>
+      </w:tr>
+    </w:tbl>
     <w:p>
       <w:pPr>
         <w:pStyle w:val="Heading1"/>
@@ -753,7 +905,7 @@
               <w:rPr>
                 <w:sz w:val="20"/>
               </w:rPr>
-              <w:t>dbo.Suppliers_Extract</w:t>
+              <w:t>Suppliers_Extract</w:t>
             </w:r>
           </w:p>
         </w:tc>
@@ -787,7 +939,7 @@
               <w:rPr>
                 <w:sz w:val="20"/>
               </w:rPr>
-              <w:t>dbo.Products_Extract</w:t>
+              <w:t>Products_Extract</w:t>
             </w:r>
           </w:p>
         </w:tc>
@@ -887,7 +1039,7 @@
               <w:rPr>
                 <w:sz w:val="20"/>
               </w:rPr>
-              <w:t>dbo.Supp_Prod_output</w:t>
+              <w:t>Supp_Prod_output</w:t>
             </w:r>
           </w:p>
         </w:tc>
@@ -921,7 +1073,7 @@
               <w:rPr>
                 <w:sz w:val="20"/>
               </w:rPr>
-              <w:t>dbo.Error_lines</w:t>
+              <w:t>Error_lines</w:t>
             </w:r>
           </w:p>
         </w:tc>
@@ -1071,6 +1223,56 @@
                 <w:sz w:val="20"/>
               </w:rPr>
               <w:t>"PREF_" + CompanyName</w:t>
+            </w:r>
+          </w:p>
+        </w:tc>
+      </w:tr>
+      <w:tr>
+        <w:tc>
+          <w:tcPr>
+            <w:tcW w:type="dxa" w:w="1440"/>
+          </w:tcPr>
+          <w:p>
+            <w:pPr>
+              <w:jc w:val="center"/>
+            </w:pPr>
+            <w:r>
+              <w:rPr>
+                <w:sz w:val="20"/>
+              </w:rPr>
+              <w:t>Merge and filter@Error_match_column</w:t>
+            </w:r>
+          </w:p>
+        </w:tc>
+        <w:tc>
+          <w:tcPr>
+            <w:tcW w:type="dxa" w:w="1440"/>
+          </w:tcPr>
+          <w:p>
+            <w:pPr>
+              <w:jc w:val="center"/>
+            </w:pPr>
+            <w:r>
+              <w:rPr>
+                <w:sz w:val="20"/>
+              </w:rPr>
+              <w:t>Match_lookup</w:t>
+            </w:r>
+          </w:p>
+        </w:tc>
+        <w:tc>
+          <w:tcPr>
+            <w:tcW w:type="dxa" w:w="1440"/>
+          </w:tcPr>
+          <w:p>
+            <w:pPr>
+              <w:jc w:val="center"/>
+            </w:pPr>
+            <w:r>
+              <w:rPr>
+                <w:sz w:val="20"/>
+              </w:rPr>
+              <w:t>"No_match"</w:t>
             </w:r>
           </w:p>
         </w:tc>
@@ -1368,13 +1570,23 @@
     </w:p>
     <w:p>
       <w:pPr>
+        <w:pStyle w:val="Heading2"/>
+        <w:jc w:val="center"/>
+      </w:pPr>
+      <w:r>
+        <w:t>Lineage within the Merge and filter data flow</w:t>
+      </w:r>
+    </w:p>
+    <w:p/>
+    <w:p>
+      <w:pPr>
         <w:jc w:val="center"/>
       </w:pPr>
       <w:r>
         <w:drawing>
           <wp:inline xmlns:a="http://schemas.openxmlformats.org/drawingml/2006/main" xmlns:pic="http://schemas.openxmlformats.org/drawingml/2006/picture">
             <wp:extent cx="6400800" cy="3595254"/>
-            <wp:docPr id="2" name="Picture 2"/>
+            <wp:docPr id="3" name="Picture 3"/>
             <wp:cNvGraphicFramePr>
               <a:graphicFrameLocks noChangeAspect="1"/>
             </wp:cNvGraphicFramePr>
@@ -1386,7 +1598,7 @@
                     <pic:cNvPicPr/>
                   </pic:nvPicPr>
                   <pic:blipFill>
-                    <a:blip r:embed="rId10"/>
+                    <a:blip r:embed="rId11"/>
                     <a:stretch>
                       <a:fillRect/>
                     </a:stretch>

</xml_diff>